<commit_message>
lijst van test tools aangepast en doorgevoerd
</commit_message>
<xml_diff>
--- a/Documentatie/Kerntaak-2/2.5.10_Lijst-van-test-tools/2017-05-31_Lijst-van-test-tools_V0.3.docx
+++ b/Documentatie/Kerntaak-2/2.5.10_Lijst-van-test-tools/2017-05-31_Lijst-van-test-tools_V0.3.docx
@@ -104,6 +104,9 @@
                                   <w:br/>
                                 </w:r>
                                 <w:r>
+                                  <w:rPr>
+                                    <w:lang w:val="en-US"/>
+                                  </w:rPr>
                                   <w:t>Klas</w:t>
                                 </w:r>
                                 <w:r>
@@ -119,6 +122,9 @@
                                   <w:br/>
                                 </w:r>
                                 <w:r>
+                                  <w:rPr>
+                                    <w:lang w:val="en-US"/>
+                                  </w:rPr>
                                   <w:t>Examencasus</w:t>
                                 </w:r>
                                 <w:r>
@@ -774,6 +780,13 @@
     </w:sdt>
     <w:sdt>
       <w:sdtPr>
+        <w:rPr>
+          <w:rFonts w:ascii="Arial" w:eastAsiaTheme="minorHAnsi" w:hAnsi="Arial" w:cstheme="minorBidi"/>
+          <w:color w:val="auto"/>
+          <w:sz w:val="24"/>
+          <w:szCs w:val="22"/>
+          <w:lang w:val="nl-NL"/>
+        </w:rPr>
         <w:id w:val="1496378792"/>
         <w:docPartObj>
           <w:docPartGallery w:val="Table of Contents"/>
@@ -782,14 +795,9 @@
       </w:sdtPr>
       <w:sdtEndPr>
         <w:rPr>
-          <w:rFonts w:ascii="Arial" w:eastAsiaTheme="minorHAnsi" w:hAnsi="Arial" w:cstheme="minorBidi"/>
           <w:b/>
           <w:bCs/>
           <w:noProof/>
-          <w:color w:val="auto"/>
-          <w:sz w:val="24"/>
-          <w:szCs w:val="22"/>
-          <w:lang w:val="nl-NL"/>
         </w:rPr>
       </w:sdtEndPr>
       <w:sdtContent>
@@ -1038,21 +1046,7 @@
                 <w:rStyle w:val="Hyperlink"/>
                 <w:noProof/>
               </w:rPr>
-              <w:t>Besc</w:t>
-            </w:r>
-            <w:r>
-              <w:rPr>
-                <w:rStyle w:val="Hyperlink"/>
-                <w:noProof/>
-              </w:rPr>
-              <w:t>h</w:t>
-            </w:r>
-            <w:r>
-              <w:rPr>
-                <w:rStyle w:val="Hyperlink"/>
-                <w:noProof/>
-              </w:rPr>
-              <w:t>rijving</w:t>
+              <w:t>Beschrijving</w:t>
             </w:r>
             <w:r>
               <w:rPr>
@@ -1571,14 +1565,8 @@
     <w:p>
       <w:pPr>
         <w:pStyle w:val="Heading4"/>
-        <w:rPr>
-          <w:lang w:val="en-US"/>
-        </w:rPr>
       </w:pPr>
       <w:r>
-        <w:rPr>
-          <w:lang w:val="en-US"/>
-        </w:rPr>
         <w:t>Mobile Emulator 10.0.15063.0 – WVGA – 4 inch – 512MB</w:t>
       </w:r>
     </w:p>
@@ -1609,14 +1597,8 @@
     <w:p>
       <w:pPr>
         <w:pStyle w:val="Heading4"/>
-        <w:rPr>
-          <w:lang w:val="en-US"/>
-        </w:rPr>
       </w:pPr>
       <w:r>
-        <w:rPr>
-          <w:lang w:val="en-US"/>
-        </w:rPr>
         <w:t>Mobile Emulator 10.0.15063.0 – WXGA – 4.5 inch – 1GB</w:t>
       </w:r>
     </w:p>
@@ -1641,14 +1623,8 @@
     <w:p>
       <w:pPr>
         <w:pStyle w:val="Heading4"/>
-        <w:rPr>
-          <w:lang w:val="en-US"/>
-        </w:rPr>
       </w:pPr>
       <w:r>
-        <w:rPr>
-          <w:lang w:val="en-US"/>
-        </w:rPr>
         <w:t>Mobile Emulator 10.0.15063.0 – 1080p – 6 inch – 2GB</w:t>
       </w:r>
     </w:p>
@@ -1660,14 +1636,8 @@
     <w:p>
       <w:pPr>
         <w:pStyle w:val="Heading4"/>
-        <w:rPr>
-          <w:lang w:val="en-US"/>
-        </w:rPr>
       </w:pPr>
       <w:r>
-        <w:rPr>
-          <w:lang w:val="en-US"/>
-        </w:rPr>
         <w:t>Mobile Emulator 10.0.15063.0 – QHD – 5.2 inch – 3GB</w:t>
       </w:r>
     </w:p>
@@ -1769,34 +1739,23 @@
     <w:p>
       <w:pPr>
         <w:pStyle w:val="Heading2"/>
-        <w:rPr>
-          <w:highlight w:val="yellow"/>
-        </w:rPr>
       </w:pPr>
-      <w:bookmarkStart w:id="5" w:name="_Toc484077092"/>
-      <w:r>
-        <w:rPr>
-          <w:highlight w:val="yellow"/>
-        </w:rPr>
-        <w:t>Test tool 2</w:t>
-      </w:r>
-      <w:bookmarkEnd w:id="5"/>
+      <w:r>
+        <w:t>Visual Studio Errorlist</w:t>
+      </w:r>
     </w:p>
     <w:p>
       <w:pPr>
         <w:pStyle w:val="Heading3"/>
-        <w:rPr>
-          <w:highlight w:val="yellow"/>
-        </w:rPr>
       </w:pPr>
-      <w:bookmarkStart w:id="6" w:name="_Toc484077093"/>
-      <w:r>
-        <w:rPr>
-          <w:highlight w:val="yellow"/>
-        </w:rPr>
-        <w:t>beschrijving</w:t>
-      </w:r>
-      <w:bookmarkEnd w:id="6"/>
+      <w:bookmarkStart w:id="5" w:name="_Toc484077093"/>
+      <w:r>
+        <w:t>B</w:t>
+      </w:r>
+      <w:r>
+        <w:t>eschrijving</w:t>
+      </w:r>
+      <w:bookmarkEnd w:id="5"/>
     </w:p>
     <w:p>
       <w:pPr>
@@ -1805,76 +1764,86 @@
         </w:rPr>
       </w:pPr>
       <w:r>
-        <w:rPr>
-          <w:highlight w:val="yellow"/>
-        </w:rPr>
-        <w:t>Test tool 2 beschrijving van wat de bedoeling is van deze test tool en wat deze kan testen van de applicatie.</w:t>
+        <w:t xml:space="preserve">De Visual Studio Errorlist gebruiken we om zeker te weten dat er geen typfouten in de code voorkomen. Ook gebruiken we de Visual Studio Errorlist om structuur </w:t>
+      </w:r>
+      <w:r>
+        <w:t>fouten op te vangen</w:t>
+      </w:r>
+      <w:r>
+        <w:t>. De Visual Studio Errorlist tool g</w:t>
+      </w:r>
+      <w:r>
+        <w:t>eeft ook w</w:t>
+      </w:r>
+      <w:r>
+        <w:t xml:space="preserve">aarschuwingen </w:t>
+      </w:r>
+      <w:r>
+        <w:t xml:space="preserve">zodat wij de kwaliteit van de code kunnen waarborgen (Bijv. waarschuwingen bij niet gebruikte variables). </w:t>
       </w:r>
     </w:p>
     <w:p>
       <w:pPr>
         <w:pStyle w:val="Heading3"/>
-        <w:rPr>
-          <w:highlight w:val="yellow"/>
-        </w:rPr>
       </w:pPr>
-      <w:bookmarkStart w:id="7" w:name="_Toc484077094"/>
-      <w:r>
-        <w:rPr>
-          <w:highlight w:val="yellow"/>
-        </w:rPr>
+      <w:bookmarkStart w:id="6" w:name="_Toc484077094"/>
+      <w:r>
         <w:t>Verslag</w:t>
       </w:r>
-      <w:bookmarkEnd w:id="7"/>
+      <w:bookmarkEnd w:id="6"/>
     </w:p>
     <w:p>
       <w:pPr>
         <w:pStyle w:val="Heading4"/>
-        <w:rPr>
-          <w:highlight w:val="yellow"/>
-        </w:rPr>
       </w:pPr>
       <w:r>
-        <w:rPr>
-          <w:highlight w:val="yellow"/>
-        </w:rPr>
-        <w:t>werkwijze</w:t>
-      </w:r>
-    </w:p>
-    <w:p>
-      <w:pPr>
-        <w:rPr>
-          <w:highlight w:val="yellow"/>
-        </w:rPr>
-      </w:pPr>
-      <w:r>
-        <w:rPr>
-          <w:highlight w:val="yellow"/>
-        </w:rPr>
-        <w:t xml:space="preserve">Beschrijving van de test tool hoe dat je het hebt aangepakt. </w:t>
+        <w:t>W</w:t>
+      </w:r>
+      <w:r>
+        <w:t>erkwijze</w:t>
+      </w:r>
+    </w:p>
+    <w:p>
+      <w:r>
+        <w:t>De Visual Studio Errorlist zit bij de Visual Studio. Het kan zijn dat deze nog niet getoond wordt. Dan navigeer je naar “View” en dan naar Errorlist. Ook is het mogelijk om te activeren door “Crtl+/, E” te gebruiken.</w:t>
       </w:r>
     </w:p>
     <w:p>
       <w:pPr>
         <w:pStyle w:val="Heading4"/>
-        <w:rPr>
-          <w:highlight w:val="yellow"/>
-        </w:rPr>
       </w:pPr>
       <w:r>
-        <w:rPr>
-          <w:highlight w:val="yellow"/>
-        </w:rPr>
         <w:t>Verwachting en uitvoering</w:t>
       </w:r>
     </w:p>
     <w:p>
-      <w:r>
-        <w:rPr>
-          <w:highlight w:val="yellow"/>
-        </w:rPr>
-        <w:t>Wat er gebeurde toen je de test tool gebruikte en wat je verwacht dat er gebeurde.</w:t>
-      </w:r>
+      <w:pPr>
+        <w:pStyle w:val="Heading5"/>
+      </w:pPr>
+      <w:r>
+        <w:t xml:space="preserve">Verwachting </w:t>
+      </w:r>
+    </w:p>
+    <w:p>
+      <w:r>
+        <w:t>Wij verwachten dat de “Intellisense” een “warning” of een “error” geeft als wij een typ fout maken.</w:t>
+      </w:r>
+    </w:p>
+    <w:p/>
+    <w:p>
+      <w:pPr>
+        <w:pStyle w:val="Heading5"/>
+      </w:pPr>
+      <w:r>
+        <w:t>Uitvoering</w:t>
+      </w:r>
+    </w:p>
+    <w:p>
+      <w:r>
+        <w:t>Tijdens het opstarten van Visual Studio start Intellisense ook gelijk en geeft gelijk een fout aan. Na dat we deze fout opgelost hebben kunnen we de applicatie starten.</w:t>
+      </w:r>
+      <w:bookmarkStart w:id="7" w:name="_GoBack"/>
+      <w:bookmarkEnd w:id="7"/>
     </w:p>
     <w:p/>
     <w:p>
@@ -2049,8 +2018,6 @@
               </w:rPr>
               <w:t>Content toegevoegd voor de emulator</w:t>
             </w:r>
-            <w:bookmarkStart w:id="9" w:name="_GoBack"/>
-            <w:bookmarkEnd w:id="9"/>
           </w:p>
         </w:tc>
         <w:tc>
@@ -2487,7 +2454,7 @@
           <w:rPr>
             <w:noProof/>
           </w:rPr>
-          <w:t>4</w:t>
+          <w:t>5</w:t>
         </w:r>
         <w:r>
           <w:fldChar w:fldCharType="end"/>
@@ -3036,6 +3003,7 @@
   <w:style w:type="character" w:default="1" w:styleId="DefaultParagraphFont">
     <w:name w:val="Default Paragraph Font"/>
     <w:uiPriority w:val="1"/>
+    <w:semiHidden/>
     <w:unhideWhenUsed/>
   </w:style>
   <w:style w:type="table" w:default="1" w:styleId="TableNormal">
@@ -3479,526 +3447,6 @@
 </w:styles>
 </file>
 
-<file path=word/glossary/document.xml><?xml version="1.0" encoding="utf-8"?>
-<w:glossaryDocument xmlns:wpc="http://schemas.microsoft.com/office/word/2010/wordprocessingCanvas" xmlns:mc="http://schemas.openxmlformats.org/markup-compatibility/2006" xmlns:o="urn:schemas-microsoft-com:office:office" xmlns:r="http://schemas.openxmlformats.org/officeDocument/2006/relationships" xmlns:m="http://schemas.openxmlformats.org/officeDocument/2006/math" xmlns:v="urn:schemas-microsoft-com:vml" xmlns:wp14="http://schemas.microsoft.com/office/word/2010/wordprocessingDrawing" xmlns:wp="http://schemas.openxmlformats.org/drawingml/2006/wordprocessingDrawing" xmlns:w10="urn:schemas-microsoft-com:office:word" xmlns:w="http://schemas.openxmlformats.org/wordprocessingml/2006/main" xmlns:w14="http://schemas.microsoft.com/office/word/2010/wordml" xmlns:w15="http://schemas.microsoft.com/office/word/2012/wordml" xmlns:wpg="http://schemas.microsoft.com/office/word/2010/wordprocessingGroup" xmlns:wpi="http://schemas.microsoft.com/office/word/2010/wordprocessingInk" xmlns:wne="http://schemas.microsoft.com/office/word/2006/wordml" xmlns:wps="http://schemas.microsoft.com/office/word/2010/wordprocessingShape" mc:Ignorable="w14 w15 wp14"/>
-</file>
-
-<file path=word/glossary/fontTable.xml><?xml version="1.0" encoding="utf-8"?>
-<w:fonts xmlns:mc="http://schemas.openxmlformats.org/markup-compatibility/2006" xmlns:r="http://schemas.openxmlformats.org/officeDocument/2006/relationships" xmlns:w="http://schemas.openxmlformats.org/wordprocessingml/2006/main" xmlns:w14="http://schemas.microsoft.com/office/word/2010/wordml" xmlns:w15="http://schemas.microsoft.com/office/word/2012/wordml" mc:Ignorable="w14 w15">
-  <w:font w:name="Calibri">
-    <w:panose1 w:val="020F0502020204030204"/>
-    <w:charset w:val="00"/>
-    <w:family w:val="swiss"/>
-    <w:pitch w:val="variable"/>
-    <w:sig w:usb0="E0002AFF" w:usb1="C000247B" w:usb2="00000009" w:usb3="00000000" w:csb0="000001FF" w:csb1="00000000"/>
-  </w:font>
-  <w:font w:name="Times New Roman">
-    <w:panose1 w:val="02020603050405020304"/>
-    <w:charset w:val="00"/>
-    <w:family w:val="roman"/>
-    <w:pitch w:val="variable"/>
-    <w:sig w:usb0="E0002EFF" w:usb1="C000785B" w:usb2="00000009" w:usb3="00000000" w:csb0="000001FF" w:csb1="00000000"/>
-  </w:font>
-  <w:font w:name="Arial">
-    <w:panose1 w:val="020B0604020202020204"/>
-    <w:charset w:val="00"/>
-    <w:family w:val="swiss"/>
-    <w:pitch w:val="variable"/>
-    <w:sig w:usb0="E0002EFF" w:usb1="C0007843" w:usb2="00000009" w:usb3="00000000" w:csb0="000001FF" w:csb1="00000000"/>
-  </w:font>
-  <w:font w:name="Calibri Light">
-    <w:panose1 w:val="020F0302020204030204"/>
-    <w:charset w:val="00"/>
-    <w:family w:val="swiss"/>
-    <w:pitch w:val="variable"/>
-    <w:sig w:usb0="E0002AFF" w:usb1="C000247B" w:usb2="00000009" w:usb3="00000000" w:csb0="000001FF" w:csb1="00000000"/>
-  </w:font>
-</w:fonts>
-</file>
-
-<file path=word/glossary/settings.xml><?xml version="1.0" encoding="utf-8"?>
-<w:settings xmlns:mc="http://schemas.openxmlformats.org/markup-compatibility/2006" xmlns:o="urn:schemas-microsoft-com:office:office" xmlns:r="http://schemas.openxmlformats.org/officeDocument/2006/relationships" xmlns:m="http://schemas.openxmlformats.org/officeDocument/2006/math" xmlns:v="urn:schemas-microsoft-com:vml" xmlns:w10="urn:schemas-microsoft-com:office:word" xmlns:w="http://schemas.openxmlformats.org/wordprocessingml/2006/main" xmlns:w14="http://schemas.microsoft.com/office/word/2010/wordml" xmlns:w15="http://schemas.microsoft.com/office/word/2012/wordml" xmlns:sl="http://schemas.openxmlformats.org/schemaLibrary/2006/main" mc:Ignorable="w14 w15">
-  <w:view w:val="normal"/>
-  <w:defaultTabStop w:val="708"/>
-  <w:hyphenationZone w:val="425"/>
-  <w:characterSpacingControl w:val="doNotCompress"/>
-  <w:compat>
-    <w:useFELayout/>
-    <w:compatSetting w:name="compatibilityMode" w:uri="http://schemas.microsoft.com/office/word" w:val="15"/>
-    <w:compatSetting w:name="overrideTableStyleFontSizeAndJustification" w:uri="http://schemas.microsoft.com/office/word" w:val="1"/>
-    <w:compatSetting w:name="enableOpenTypeFeatures" w:uri="http://schemas.microsoft.com/office/word" w:val="1"/>
-    <w:compatSetting w:name="doNotFlipMirrorIndents" w:uri="http://schemas.microsoft.com/office/word" w:val="1"/>
-    <w:compatSetting w:name="differentiateMultirowTableHeaders" w:uri="http://schemas.microsoft.com/office/word" w:val="1"/>
-  </w:compat>
-  <w:rsids>
-    <w:rsidRoot w:val="00A25261"/>
-    <w:rsid w:val="00A25261"/>
-    <w:rsid w:val="00B951E4"/>
-  </w:rsids>
-  <m:mathPr>
-    <m:mathFont m:val="Cambria Math"/>
-    <m:brkBin m:val="before"/>
-    <m:brkBinSub m:val="--"/>
-    <m:smallFrac m:val="0"/>
-    <m:dispDef/>
-    <m:lMargin m:val="0"/>
-    <m:rMargin m:val="0"/>
-    <m:defJc m:val="centerGroup"/>
-    <m:wrapIndent m:val="1440"/>
-    <m:intLim m:val="subSup"/>
-    <m:naryLim m:val="undOvr"/>
-  </m:mathPr>
-  <w:themeFontLang w:val="nl-NL"/>
-  <w:clrSchemeMapping w:bg1="light1" w:t1="dark1" w:bg2="light2" w:t2="dark2" w:accent1="accent1" w:accent2="accent2" w:accent3="accent3" w:accent4="accent4" w:accent5="accent5" w:accent6="accent6" w:hyperlink="hyperlink" w:followedHyperlink="followedHyperlink"/>
-  <w:decimalSymbol w:val=","/>
-  <w:listSeparator w:val=";"/>
-  <w15:chartTrackingRefBased/>
-</w:settings>
-</file>
-
-<file path=word/glossary/styles.xml><?xml version="1.0" encoding="utf-8"?>
-<w:styles xmlns:mc="http://schemas.openxmlformats.org/markup-compatibility/2006" xmlns:r="http://schemas.openxmlformats.org/officeDocument/2006/relationships" xmlns:w="http://schemas.openxmlformats.org/wordprocessingml/2006/main" xmlns:w14="http://schemas.microsoft.com/office/word/2010/wordml" xmlns:w15="http://schemas.microsoft.com/office/word/2012/wordml" mc:Ignorable="w14 w15">
-  <w:docDefaults>
-    <w:rPrDefault>
-      <w:rPr>
-        <w:rFonts w:asciiTheme="minorHAnsi" w:eastAsiaTheme="minorEastAsia" w:hAnsiTheme="minorHAnsi" w:cstheme="minorBidi"/>
-        <w:sz w:val="22"/>
-        <w:szCs w:val="22"/>
-        <w:lang w:val="nl-NL" w:eastAsia="nl-NL" w:bidi="ar-SA"/>
-      </w:rPr>
-    </w:rPrDefault>
-    <w:pPrDefault>
-      <w:pPr>
-        <w:spacing w:after="160" w:line="259" w:lineRule="auto"/>
-      </w:pPr>
-    </w:pPrDefault>
-  </w:docDefaults>
-  <w:latentStyles w:defLockedState="0" w:defUIPriority="99" w:defSemiHidden="0" w:defUnhideWhenUsed="0" w:defQFormat="0" w:count="371">
-    <w:lsdException w:name="Normal" w:uiPriority="0" w:qFormat="1"/>
-    <w:lsdException w:name="heading 1" w:uiPriority="9" w:qFormat="1"/>
-    <w:lsdException w:name="heading 2" w:semiHidden="1" w:uiPriority="9" w:unhideWhenUsed="1" w:qFormat="1"/>
-    <w:lsdException w:name="heading 3" w:semiHidden="1" w:uiPriority="9" w:unhideWhenUsed="1" w:qFormat="1"/>
-    <w:lsdException w:name="heading 4" w:semiHidden="1" w:uiPriority="9" w:unhideWhenUsed="1" w:qFormat="1"/>
-    <w:lsdException w:name="heading 5" w:semiHidden="1" w:uiPriority="9" w:unhideWhenUsed="1" w:qFormat="1"/>
-    <w:lsdException w:name="heading 6" w:semiHidden="1" w:uiPriority="9" w:unhideWhenUsed="1" w:qFormat="1"/>
-    <w:lsdException w:name="heading 7" w:semiHidden="1" w:uiPriority="9" w:unhideWhenUsed="1" w:qFormat="1"/>
-    <w:lsdException w:name="heading 8" w:semiHidden="1" w:uiPriority="9" w:unhideWhenUsed="1" w:qFormat="1"/>
-    <w:lsdException w:name="heading 9" w:semiHidden="1" w:uiPriority="9" w:unhideWhenUsed="1" w:qFormat="1"/>
-    <w:lsdException w:name="index 1" w:semiHidden="1" w:unhideWhenUsed="1"/>
-    <w:lsdException w:name="index 2" w:semiHidden="1" w:unhideWhenUsed="1"/>
-    <w:lsdException w:name="index 3" w:semiHidden="1" w:unhideWhenUsed="1"/>
-    <w:lsdException w:name="index 4" w:semiHidden="1" w:unhideWhenUsed="1"/>
-    <w:lsdException w:name="index 5" w:semiHidden="1" w:unhideWhenUsed="1"/>
-    <w:lsdException w:name="index 6" w:semiHidden="1" w:unhideWhenUsed="1"/>
-    <w:lsdException w:name="index 7" w:semiHidden="1" w:unhideWhenUsed="1"/>
-    <w:lsdException w:name="index 8" w:semiHidden="1" w:unhideWhenUsed="1"/>
-    <w:lsdException w:name="index 9" w:semiHidden="1" w:unhideWhenUsed="1"/>
-    <w:lsdException w:name="toc 1" w:semiHidden="1" w:uiPriority="39" w:unhideWhenUsed="1"/>
-    <w:lsdException w:name="toc 2" w:semiHidden="1" w:uiPriority="39" w:unhideWhenUsed="1"/>
-    <w:lsdException w:name="toc 3" w:semiHidden="1" w:uiPriority="39" w:unhideWhenUsed="1"/>
-    <w:lsdException w:name="toc 4" w:semiHidden="1" w:uiPriority="39" w:unhideWhenUsed="1"/>
-    <w:lsdException w:name="toc 5" w:semiHidden="1" w:uiPriority="39" w:unhideWhenUsed="1"/>
-    <w:lsdException w:name="toc 6" w:semiHidden="1" w:uiPriority="39" w:unhideWhenUsed="1"/>
-    <w:lsdException w:name="toc 7" w:semiHidden="1" w:uiPriority="39" w:unhideWhenUsed="1"/>
-    <w:lsdException w:name="toc 8" w:semiHidden="1" w:uiPriority="39" w:unhideWhenUsed="1"/>
-    <w:lsdException w:name="toc 9" w:semiHidden="1" w:uiPriority="39" w:unhideWhenUsed="1"/>
-    <w:lsdException w:name="Normal Indent" w:semiHidden="1" w:unhideWhenUsed="1"/>
-    <w:lsdException w:name="footnote text" w:semiHidden="1" w:unhideWhenUsed="1"/>
-    <w:lsdException w:name="annotation text" w:semiHidden="1" w:unhideWhenUsed="1"/>
-    <w:lsdException w:name="header" w:semiHidden="1" w:unhideWhenUsed="1"/>
-    <w:lsdException w:name="footer" w:semiHidden="1" w:unhideWhenUsed="1"/>
-    <w:lsdException w:name="index heading" w:semiHidden="1" w:unhideWhenUsed="1"/>
-    <w:lsdException w:name="caption" w:semiHidden="1" w:uiPriority="35" w:unhideWhenUsed="1" w:qFormat="1"/>
-    <w:lsdException w:name="table of figures" w:semiHidden="1" w:unhideWhenUsed="1"/>
-    <w:lsdException w:name="envelope address" w:semiHidden="1" w:unhideWhenUsed="1"/>
-    <w:lsdException w:name="envelope return" w:semiHidden="1" w:unhideWhenUsed="1"/>
-    <w:lsdException w:name="footnote reference" w:semiHidden="1" w:unhideWhenUsed="1"/>
-    <w:lsdException w:name="annotation reference" w:semiHidden="1" w:unhideWhenUsed="1"/>
-    <w:lsdException w:name="line number" w:semiHidden="1" w:unhideWhenUsed="1"/>
-    <w:lsdException w:name="page number" w:semiHidden="1" w:unhideWhenUsed="1"/>
-    <w:lsdException w:name="endnote reference" w:semiHidden="1" w:unhideWhenUsed="1"/>
-    <w:lsdException w:name="endnote text" w:semiHidden="1" w:unhideWhenUsed="1"/>
-    <w:lsdException w:name="table of authorities" w:semiHidden="1" w:unhideWhenUsed="1"/>
-    <w:lsdException w:name="macro" w:semiHidden="1" w:unhideWhenUsed="1"/>
-    <w:lsdException w:name="toa heading" w:semiHidden="1" w:unhideWhenUsed="1"/>
-    <w:lsdException w:name="List" w:semiHidden="1" w:unhideWhenUsed="1"/>
-    <w:lsdException w:name="List Bullet" w:semiHidden="1" w:unhideWhenUsed="1"/>
-    <w:lsdException w:name="List Number" w:semiHidden="1" w:unhideWhenUsed="1"/>
-    <w:lsdException w:name="List 2" w:semiHidden="1" w:unhideWhenUsed="1"/>
-    <w:lsdException w:name="List 3" w:semiHidden="1" w:unhideWhenUsed="1"/>
-    <w:lsdException w:name="List 4" w:semiHidden="1" w:unhideWhenUsed="1"/>
-    <w:lsdException w:name="List 5" w:semiHidden="1" w:unhideWhenUsed="1"/>
-    <w:lsdException w:name="List Bullet 2" w:semiHidden="1" w:unhideWhenUsed="1"/>
-    <w:lsdException w:name="List Bullet 3" w:semiHidden="1" w:unhideWhenUsed="1"/>
-    <w:lsdException w:name="List Bullet 4" w:semiHidden="1" w:unhideWhenUsed="1"/>
-    <w:lsdException w:name="List Bullet 5" w:semiHidden="1" w:unhideWhenUsed="1"/>
-    <w:lsdException w:name="List Number 2" w:semiHidden="1" w:unhideWhenUsed="1"/>
-    <w:lsdException w:name="List Number 3" w:semiHidden="1" w:unhideWhenUsed="1"/>
-    <w:lsdException w:name="List Number 4" w:semiHidden="1" w:unhideWhenUsed="1"/>
-    <w:lsdException w:name="List Number 5" w:semiHidden="1" w:unhideWhenUsed="1"/>
-    <w:lsdException w:name="Title" w:uiPriority="10" w:qFormat="1"/>
-    <w:lsdException w:name="Closing" w:semiHidden="1" w:unhideWhenUsed="1"/>
-    <w:lsdException w:name="Signature" w:semiHidden="1" w:unhideWhenUsed="1"/>
-    <w:lsdException w:name="Default Paragraph Font" w:semiHidden="1" w:uiPriority="1" w:unhideWhenUsed="1"/>
-    <w:lsdException w:name="Body Text" w:semiHidden="1" w:unhideWhenUsed="1"/>
-    <w:lsdException w:name="Body Text Indent" w:semiHidden="1" w:unhideWhenUsed="1"/>
-    <w:lsdException w:name="List Continue" w:semiHidden="1" w:unhideWhenUsed="1"/>
-    <w:lsdException w:name="List Continue 2" w:semiHidden="1" w:unhideWhenUsed="1"/>
-    <w:lsdException w:name="List Continue 3" w:semiHidden="1" w:unhideWhenUsed="1"/>
-    <w:lsdException w:name="List Continue 4" w:semiHidden="1" w:unhideWhenUsed="1"/>
-    <w:lsdException w:name="List Continue 5" w:semiHidden="1" w:unhideWhenUsed="1"/>
-    <w:lsdException w:name="Message Header" w:semiHidden="1" w:unhideWhenUsed="1"/>
-    <w:lsdException w:name="Subtitle" w:uiPriority="11" w:qFormat="1"/>
-    <w:lsdException w:name="Salutation" w:semiHidden="1" w:unhideWhenUsed="1"/>
-    <w:lsdException w:name="Date" w:semiHidden="1" w:unhideWhenUsed="1"/>
-    <w:lsdException w:name="Body Text First Indent" w:semiHidden="1" w:unhideWhenUsed="1"/>
-    <w:lsdException w:name="Body Text First Indent 2" w:semiHidden="1" w:unhideWhenUsed="1"/>
-    <w:lsdException w:name="Note Heading" w:semiHidden="1" w:unhideWhenUsed="1"/>
-    <w:lsdException w:name="Body Text 2" w:semiHidden="1" w:unhideWhenUsed="1"/>
-    <w:lsdException w:name="Body Text 3" w:semiHidden="1" w:unhideWhenUsed="1"/>
-    <w:lsdException w:name="Body Text Indent 2" w:semiHidden="1" w:unhideWhenUsed="1"/>
-    <w:lsdException w:name="Body Text Indent 3" w:semiHidden="1" w:unhideWhenUsed="1"/>
-    <w:lsdException w:name="Block Text" w:semiHidden="1" w:unhideWhenUsed="1"/>
-    <w:lsdException w:name="Hyperlink" w:semiHidden="1" w:unhideWhenUsed="1"/>
-    <w:lsdException w:name="FollowedHyperlink" w:semiHidden="1" w:unhideWhenUsed="1"/>
-    <w:lsdException w:name="Strong" w:uiPriority="22" w:qFormat="1"/>
-    <w:lsdException w:name="Emphasis" w:uiPriority="20" w:qFormat="1"/>
-    <w:lsdException w:name="Document Map" w:semiHidden="1" w:unhideWhenUsed="1"/>
-    <w:lsdException w:name="Plain Text" w:semiHidden="1" w:unhideWhenUsed="1"/>
-    <w:lsdException w:name="E-mail Signature" w:semiHidden="1" w:unhideWhenUsed="1"/>
-    <w:lsdException w:name="HTML Top of Form" w:semiHidden="1" w:unhideWhenUsed="1"/>
-    <w:lsdException w:name="HTML Bottom of Form" w:semiHidden="1" w:unhideWhenUsed="1"/>
-    <w:lsdException w:name="Normal (Web)" w:semiHidden="1" w:unhideWhenUsed="1"/>
-    <w:lsdException w:name="HTML Acronym" w:semiHidden="1" w:unhideWhenUsed="1"/>
-    <w:lsdException w:name="HTML Address" w:semiHidden="1" w:unhideWhenUsed="1"/>
-    <w:lsdException w:name="HTML Cite" w:semiHidden="1" w:unhideWhenUsed="1"/>
-    <w:lsdException w:name="HTML Code" w:semiHidden="1" w:unhideWhenUsed="1"/>
-    <w:lsdException w:name="HTML Definition" w:semiHidden="1" w:unhideWhenUsed="1"/>
-    <w:lsdException w:name="HTML Keyboard" w:semiHidden="1" w:unhideWhenUsed="1"/>
-    <w:lsdException w:name="HTML Preformatted" w:semiHidden="1" w:unhideWhenUsed="1"/>
-    <w:lsdException w:name="HTML Sample" w:semiHidden="1" w:unhideWhenUsed="1"/>
-    <w:lsdException w:name="HTML Typewriter" w:semiHidden="1" w:unhideWhenUsed="1"/>
-    <w:lsdException w:name="HTML Variable" w:semiHidden="1" w:unhideWhenUsed="1"/>
-    <w:lsdException w:name="Normal Table" w:semiHidden="1" w:unhideWhenUsed="1"/>
-    <w:lsdException w:name="annotation subject" w:semiHidden="1" w:unhideWhenUsed="1"/>
-    <w:lsdException w:name="No List" w:semiHidden="1" w:unhideWhenUsed="1"/>
-    <w:lsdException w:name="Outline List 1" w:semiHidden="1" w:unhideWhenUsed="1"/>
-    <w:lsdException w:name="Outline List 2" w:semiHidden="1" w:unhideWhenUsed="1"/>
-    <w:lsdException w:name="Outline List 3" w:semiHidden="1" w:unhideWhenUsed="1"/>
-    <w:lsdException w:name="Table Simple 1" w:semiHidden="1" w:unhideWhenUsed="1"/>
-    <w:lsdException w:name="Table Simple 2" w:semiHidden="1" w:unhideWhenUsed="1"/>
-    <w:lsdException w:name="Table Simple 3" w:semiHidden="1" w:unhideWhenUsed="1"/>
-    <w:lsdException w:name="Table Classic 1" w:semiHidden="1" w:unhideWhenUsed="1"/>
-    <w:lsdException w:name="Table Classic 2" w:semiHidden="1" w:unhideWhenUsed="1"/>
-    <w:lsdException w:name="Table Classic 3" w:semiHidden="1" w:unhideWhenUsed="1"/>
-    <w:lsdException w:name="Table Classic 4" w:semiHidden="1" w:unhideWhenUsed="1"/>
-    <w:lsdException w:name="Table Colorful 1" w:semiHidden="1" w:unhideWhenUsed="1"/>
-    <w:lsdException w:name="Table Colorful 2" w:semiHidden="1" w:unhideWhenUsed="1"/>
-    <w:lsdException w:name="Table Colorful 3" w:semiHidden="1" w:unhideWhenUsed="1"/>
-    <w:lsdException w:name="Table Columns 1" w:semiHidden="1" w:unhideWhenUsed="1"/>
-    <w:lsdException w:name="Table Columns 2" w:semiHidden="1" w:unhideWhenUsed="1"/>
-    <w:lsdException w:name="Table Columns 3" w:semiHidden="1" w:unhideWhenUsed="1"/>
-    <w:lsdException w:name="Table Columns 4" w:semiHidden="1" w:unhideWhenUsed="1"/>
-    <w:lsdException w:name="Table Columns 5" w:semiHidden="1" w:unhideWhenUsed="1"/>
-    <w:lsdException w:name="Table Grid 1" w:semiHidden="1" w:unhideWhenUsed="1"/>
-    <w:lsdException w:name="Table Grid 2" w:semiHidden="1" w:unhideWhenUsed="1"/>
-    <w:lsdException w:name="Table Grid 3" w:semiHidden="1" w:unhideWhenUsed="1"/>
-    <w:lsdException w:name="Table Grid 4" w:semiHidden="1" w:unhideWhenUsed="1"/>
-    <w:lsdException w:name="Table Grid 5" w:semiHidden="1" w:unhideWhenUsed="1"/>
-    <w:lsdException w:name="Table Grid 6" w:semiHidden="1" w:unhideWhenUsed="1"/>
-    <w:lsdException w:name="Table Grid 7" w:semiHidden="1" w:unhideWhenUsed="1"/>
-    <w:lsdException w:name="Table Grid 8" w:semiHidden="1" w:unhideWhenUsed="1"/>
-    <w:lsdException w:name="Table List 1" w:semiHidden="1" w:unhideWhenUsed="1"/>
-    <w:lsdException w:name="Table List 2" w:semiHidden="1" w:unhideWhenUsed="1"/>
-    <w:lsdException w:name="Table List 3" w:semiHidden="1" w:unhideWhenUsed="1"/>
-    <w:lsdException w:name="Table List 4" w:semiHidden="1" w:unhideWhenUsed="1"/>
-    <w:lsdException w:name="Table List 5" w:semiHidden="1" w:unhideWhenUsed="1"/>
-    <w:lsdException w:name="Table List 6" w:semiHidden="1" w:unhideWhenUsed="1"/>
-    <w:lsdException w:name="Table List 7" w:semiHidden="1" w:unhideWhenUsed="1"/>
-    <w:lsdException w:name="Table List 8" w:semiHidden="1" w:unhideWhenUsed="1"/>
-    <w:lsdException w:name="Table 3D effects 1" w:semiHidden="1" w:unhideWhenUsed="1"/>
-    <w:lsdException w:name="Table 3D effects 2" w:semiHidden="1" w:unhideWhenUsed="1"/>
-    <w:lsdException w:name="Table 3D effects 3" w:semiHidden="1" w:unhideWhenUsed="1"/>
-    <w:lsdException w:name="Table Contemporary" w:semiHidden="1" w:unhideWhenUsed="1"/>
-    <w:lsdException w:name="Table Elegant" w:semiHidden="1" w:unhideWhenUsed="1"/>
-    <w:lsdException w:name="Table Professional" w:semiHidden="1" w:unhideWhenUsed="1"/>
-    <w:lsdException w:name="Table Subtle 1" w:semiHidden="1" w:unhideWhenUsed="1"/>
-    <w:lsdException w:name="Table Subtle 2" w:semiHidden="1" w:unhideWhenUsed="1"/>
-    <w:lsdException w:name="Table Web 1" w:semiHidden="1" w:unhideWhenUsed="1"/>
-    <w:lsdException w:name="Table Web 2" w:semiHidden="1" w:unhideWhenUsed="1"/>
-    <w:lsdException w:name="Table Web 3" w:semiHidden="1" w:unhideWhenUsed="1"/>
-    <w:lsdException w:name="Balloon Text" w:semiHidden="1" w:unhideWhenUsed="1"/>
-    <w:lsdException w:name="Table Grid" w:uiPriority="39"/>
-    <w:lsdException w:name="Table Theme" w:semiHidden="1" w:unhideWhenUsed="1"/>
-    <w:lsdException w:name="Placeholder Text" w:semiHidden="1"/>
-    <w:lsdException w:name="No Spacing" w:uiPriority="1" w:qFormat="1"/>
-    <w:lsdException w:name="Light Shading" w:uiPriority="60"/>
-    <w:lsdException w:name="Light List" w:uiPriority="61"/>
-    <w:lsdException w:name="Light Grid" w:uiPriority="62"/>
-    <w:lsdException w:name="Medium Shading 1" w:uiPriority="63"/>
-    <w:lsdException w:name="Medium Shading 2" w:uiPriority="64"/>
-    <w:lsdException w:name="Medium List 1" w:uiPriority="65"/>
-    <w:lsdException w:name="Medium List 2" w:uiPriority="66"/>
-    <w:lsdException w:name="Medium Grid 1" w:uiPriority="67"/>
-    <w:lsdException w:name="Medium Grid 2" w:uiPriority="68"/>
-    <w:lsdException w:name="Medium Grid 3" w:uiPriority="69"/>
-    <w:lsdException w:name="Dark List" w:uiPriority="70"/>
-    <w:lsdException w:name="Colorful Shading" w:uiPriority="71"/>
-    <w:lsdException w:name="Colorful List" w:uiPriority="72"/>
-    <w:lsdException w:name="Colorful Grid" w:uiPriority="73"/>
-    <w:lsdException w:name="Light Shading Accent 1" w:uiPriority="60"/>
-    <w:lsdException w:name="Light List Accent 1" w:uiPriority="61"/>
-    <w:lsdException w:name="Light Grid Accent 1" w:uiPriority="62"/>
-    <w:lsdException w:name="Medium Shading 1 Accent 1" w:uiPriority="63"/>
-    <w:lsdException w:name="Medium Shading 2 Accent 1" w:uiPriority="64"/>
-    <w:lsdException w:name="Medium List 1 Accent 1" w:uiPriority="65"/>
-    <w:lsdException w:name="Revision" w:semiHidden="1"/>
-    <w:lsdException w:name="List Paragraph" w:uiPriority="34" w:qFormat="1"/>
-    <w:lsdException w:name="Quote" w:uiPriority="29" w:qFormat="1"/>
-    <w:lsdException w:name="Intense Quote" w:uiPriority="30" w:qFormat="1"/>
-    <w:lsdException w:name="Medium List 2 Accent 1" w:uiPriority="66"/>
-    <w:lsdException w:name="Medium Grid 1 Accent 1" w:uiPriority="67"/>
-    <w:lsdException w:name="Medium Grid 2 Accent 1" w:uiPriority="68"/>
-    <w:lsdException w:name="Medium Grid 3 Accent 1" w:uiPriority="69"/>
-    <w:lsdException w:name="Dark List Accent 1" w:uiPriority="70"/>
-    <w:lsdException w:name="Colorful Shading Accent 1" w:uiPriority="71"/>
-    <w:lsdException w:name="Colorful List Accent 1" w:uiPriority="72"/>
-    <w:lsdException w:name="Colorful Grid Accent 1" w:uiPriority="73"/>
-    <w:lsdException w:name="Light Shading Accent 2" w:uiPriority="60"/>
-    <w:lsdException w:name="Light List Accent 2" w:uiPriority="61"/>
-    <w:lsdException w:name="Light Grid Accent 2" w:uiPriority="62"/>
-    <w:lsdException w:name="Medium Shading 1 Accent 2" w:uiPriority="63"/>
-    <w:lsdException w:name="Medium Shading 2 Accent 2" w:uiPriority="64"/>
-    <w:lsdException w:name="Medium List 1 Accent 2" w:uiPriority="65"/>
-    <w:lsdException w:name="Medium List 2 Accent 2" w:uiPriority="66"/>
-    <w:lsdException w:name="Medium Grid 1 Accent 2" w:uiPriority="67"/>
-    <w:lsdException w:name="Medium Grid 2 Accent 2" w:uiPriority="68"/>
-    <w:lsdException w:name="Medium Grid 3 Accent 2" w:uiPriority="69"/>
-    <w:lsdException w:name="Dark List Accent 2" w:uiPriority="70"/>
-    <w:lsdException w:name="Colorful Shading Accent 2" w:uiPriority="71"/>
-    <w:lsdException w:name="Colorful List Accent 2" w:uiPriority="72"/>
-    <w:lsdException w:name="Colorful Grid Accent 2" w:uiPriority="73"/>
-    <w:lsdException w:name="Light Shading Accent 3" w:uiPriority="60"/>
-    <w:lsdException w:name="Light List Accent 3" w:uiPriority="61"/>
-    <w:lsdException w:name="Light Grid Accent 3" w:uiPriority="62"/>
-    <w:lsdException w:name="Medium Shading 1 Accent 3" w:uiPriority="63"/>
-    <w:lsdException w:name="Medium Shading 2 Accent 3" w:uiPriority="64"/>
-    <w:lsdException w:name="Medium List 1 Accent 3" w:uiPriority="65"/>
-    <w:lsdException w:name="Medium List 2 Accent 3" w:uiPriority="66"/>
-    <w:lsdException w:name="Medium Grid 1 Accent 3" w:uiPriority="67"/>
-    <w:lsdException w:name="Medium Grid 2 Accent 3" w:uiPriority="68"/>
-    <w:lsdException w:name="Medium Grid 3 Accent 3" w:uiPriority="69"/>
-    <w:lsdException w:name="Dark List Accent 3" w:uiPriority="70"/>
-    <w:lsdException w:name="Colorful Shading Accent 3" w:uiPriority="71"/>
-    <w:lsdException w:name="Colorful List Accent 3" w:uiPriority="72"/>
-    <w:lsdException w:name="Colorful Grid Accent 3" w:uiPriority="73"/>
-    <w:lsdException w:name="Light Shading Accent 4" w:uiPriority="60"/>
-    <w:lsdException w:name="Light List Accent 4" w:uiPriority="61"/>
-    <w:lsdException w:name="Light Grid Accent 4" w:uiPriority="62"/>
-    <w:lsdException w:name="Medium Shading 1 Accent 4" w:uiPriority="63"/>
-    <w:lsdException w:name="Medium Shading 2 Accent 4" w:uiPriority="64"/>
-    <w:lsdException w:name="Medium List 1 Accent 4" w:uiPriority="65"/>
-    <w:lsdException w:name="Medium List 2 Accent 4" w:uiPriority="66"/>
-    <w:lsdException w:name="Medium Grid 1 Accent 4" w:uiPriority="67"/>
-    <w:lsdException w:name="Medium Grid 2 Accent 4" w:uiPriority="68"/>
-    <w:lsdException w:name="Medium Grid 3 Accent 4" w:uiPriority="69"/>
-    <w:lsdException w:name="Dark List Accent 4" w:uiPriority="70"/>
-    <w:lsdException w:name="Colorful Shading Accent 4" w:uiPriority="71"/>
-    <w:lsdException w:name="Colorful List Accent 4" w:uiPriority="72"/>
-    <w:lsdException w:name="Colorful Grid Accent 4" w:uiPriority="73"/>
-    <w:lsdException w:name="Light Shading Accent 5" w:uiPriority="60"/>
-    <w:lsdException w:name="Light List Accent 5" w:uiPriority="61"/>
-    <w:lsdException w:name="Light Grid Accent 5" w:uiPriority="62"/>
-    <w:lsdException w:name="Medium Shading 1 Accent 5" w:uiPriority="63"/>
-    <w:lsdException w:name="Medium Shading 2 Accent 5" w:uiPriority="64"/>
-    <w:lsdException w:name="Medium List 1 Accent 5" w:uiPriority="65"/>
-    <w:lsdException w:name="Medium List 2 Accent 5" w:uiPriority="66"/>
-    <w:lsdException w:name="Medium Grid 1 Accent 5" w:uiPriority="67"/>
-    <w:lsdException w:name="Medium Grid 2 Accent 5" w:uiPriority="68"/>
-    <w:lsdException w:name="Medium Grid 3 Accent 5" w:uiPriority="69"/>
-    <w:lsdException w:name="Dark List Accent 5" w:uiPriority="70"/>
-    <w:lsdException w:name="Colorful Shading Accent 5" w:uiPriority="71"/>
-    <w:lsdException w:name="Colorful List Accent 5" w:uiPriority="72"/>
-    <w:lsdException w:name="Colorful Grid Accent 5" w:uiPriority="73"/>
-    <w:lsdException w:name="Light Shading Accent 6" w:uiPriority="60"/>
-    <w:lsdException w:name="Light List Accent 6" w:uiPriority="61"/>
-    <w:lsdException w:name="Light Grid Accent 6" w:uiPriority="62"/>
-    <w:lsdException w:name="Medium Shading 1 Accent 6" w:uiPriority="63"/>
-    <w:lsdException w:name="Medium Shading 2 Accent 6" w:uiPriority="64"/>
-    <w:lsdException w:name="Medium List 1 Accent 6" w:uiPriority="65"/>
-    <w:lsdException w:name="Medium List 2 Accent 6" w:uiPriority="66"/>
-    <w:lsdException w:name="Medium Grid 1 Accent 6" w:uiPriority="67"/>
-    <w:lsdException w:name="Medium Grid 2 Accent 6" w:uiPriority="68"/>
-    <w:lsdException w:name="Medium Grid 3 Accent 6" w:uiPriority="69"/>
-    <w:lsdException w:name="Dark List Accent 6" w:uiPriority="70"/>
-    <w:lsdException w:name="Colorful Shading Accent 6" w:uiPriority="71"/>
-    <w:lsdException w:name="Colorful List Accent 6" w:uiPriority="72"/>
-    <w:lsdException w:name="Colorful Grid Accent 6" w:uiPriority="73"/>
-    <w:lsdException w:name="Subtle Emphasis" w:uiPriority="19" w:qFormat="1"/>
-    <w:lsdException w:name="Intense Emphasis" w:uiPriority="21" w:qFormat="1"/>
-    <w:lsdException w:name="Subtle Reference" w:uiPriority="31" w:qFormat="1"/>
-    <w:lsdException w:name="Intense Reference" w:uiPriority="32" w:qFormat="1"/>
-    <w:lsdException w:name="Book Title" w:uiPriority="33" w:qFormat="1"/>
-    <w:lsdException w:name="Bibliography" w:semiHidden="1" w:uiPriority="37" w:unhideWhenUsed="1"/>
-    <w:lsdException w:name="TOC Heading" w:semiHidden="1" w:uiPriority="39" w:unhideWhenUsed="1" w:qFormat="1"/>
-    <w:lsdException w:name="Plain Table 1" w:uiPriority="41"/>
-    <w:lsdException w:name="Plain Table 2" w:uiPriority="42"/>
-    <w:lsdException w:name="Plain Table 3" w:uiPriority="43"/>
-    <w:lsdException w:name="Plain Table 4" w:uiPriority="44"/>
-    <w:lsdException w:name="Plain Table 5" w:uiPriority="45"/>
-    <w:lsdException w:name="Grid Table Light" w:uiPriority="40"/>
-    <w:lsdException w:name="Grid Table 1 Light" w:uiPriority="46"/>
-    <w:lsdException w:name="Grid Table 2" w:uiPriority="47"/>
-    <w:lsdException w:name="Grid Table 3" w:uiPriority="48"/>
-    <w:lsdException w:name="Grid Table 4" w:uiPriority="49"/>
-    <w:lsdException w:name="Grid Table 5 Dark" w:uiPriority="50"/>
-    <w:lsdException w:name="Grid Table 6 Colorful" w:uiPriority="51"/>
-    <w:lsdException w:name="Grid Table 7 Colorful" w:uiPriority="52"/>
-    <w:lsdException w:name="Grid Table 1 Light Accent 1" w:uiPriority="46"/>
-    <w:lsdException w:name="Grid Table 2 Accent 1" w:uiPriority="47"/>
-    <w:lsdException w:name="Grid Table 3 Accent 1" w:uiPriority="48"/>
-    <w:lsdException w:name="Grid Table 4 Accent 1" w:uiPriority="49"/>
-    <w:lsdException w:name="Grid Table 5 Dark Accent 1" w:uiPriority="50"/>
-    <w:lsdException w:name="Grid Table 6 Colorful Accent 1" w:uiPriority="51"/>
-    <w:lsdException w:name="Grid Table 7 Colorful Accent 1" w:uiPriority="52"/>
-    <w:lsdException w:name="Grid Table 1 Light Accent 2" w:uiPriority="46"/>
-    <w:lsdException w:name="Grid Table 2 Accent 2" w:uiPriority="47"/>
-    <w:lsdException w:name="Grid Table 3 Accent 2" w:uiPriority="48"/>
-    <w:lsdException w:name="Grid Table 4 Accent 2" w:uiPriority="49"/>
-    <w:lsdException w:name="Grid Table 5 Dark Accent 2" w:uiPriority="50"/>
-    <w:lsdException w:name="Grid Table 6 Colorful Accent 2" w:uiPriority="51"/>
-    <w:lsdException w:name="Grid Table 7 Colorful Accent 2" w:uiPriority="52"/>
-    <w:lsdException w:name="Grid Table 1 Light Accent 3" w:uiPriority="46"/>
-    <w:lsdException w:name="Grid Table 2 Accent 3" w:uiPriority="47"/>
-    <w:lsdException w:name="Grid Table 3 Accent 3" w:uiPriority="48"/>
-    <w:lsdException w:name="Grid Table 4 Accent 3" w:uiPriority="49"/>
-    <w:lsdException w:name="Grid Table 5 Dark Accent 3" w:uiPriority="50"/>
-    <w:lsdException w:name="Grid Table 6 Colorful Accent 3" w:uiPriority="51"/>
-    <w:lsdException w:name="Grid Table 7 Colorful Accent 3" w:uiPriority="52"/>
-    <w:lsdException w:name="Grid Table 1 Light Accent 4" w:uiPriority="46"/>
-    <w:lsdException w:name="Grid Table 2 Accent 4" w:uiPriority="47"/>
-    <w:lsdException w:name="Grid Table 3 Accent 4" w:uiPriority="48"/>
-    <w:lsdException w:name="Grid Table 4 Accent 4" w:uiPriority="49"/>
-    <w:lsdException w:name="Grid Table 5 Dark Accent 4" w:uiPriority="50"/>
-    <w:lsdException w:name="Grid Table 6 Colorful Accent 4" w:uiPriority="51"/>
-    <w:lsdException w:name="Grid Table 7 Colorful Accent 4" w:uiPriority="52"/>
-    <w:lsdException w:name="Grid Table 1 Light Accent 5" w:uiPriority="46"/>
-    <w:lsdException w:name="Grid Table 2 Accent 5" w:uiPriority="47"/>
-    <w:lsdException w:name="Grid Table 3 Accent 5" w:uiPriority="48"/>
-    <w:lsdException w:name="Grid Table 4 Accent 5" w:uiPriority="49"/>
-    <w:lsdException w:name="Grid Table 5 Dark Accent 5" w:uiPriority="50"/>
-    <w:lsdException w:name="Grid Table 6 Colorful Accent 5" w:uiPriority="51"/>
-    <w:lsdException w:name="Grid Table 7 Colorful Accent 5" w:uiPriority="52"/>
-    <w:lsdException w:name="Grid Table 1 Light Accent 6" w:uiPriority="46"/>
-    <w:lsdException w:name="Grid Table 2 Accent 6" w:uiPriority="47"/>
-    <w:lsdException w:name="Grid Table 3 Accent 6" w:uiPriority="48"/>
-    <w:lsdException w:name="Grid Table 4 Accent 6" w:uiPriority="49"/>
-    <w:lsdException w:name="Grid Table 5 Dark Accent 6" w:uiPriority="50"/>
-    <w:lsdException w:name="Grid Table 6 Colorful Accent 6" w:uiPriority="51"/>
-    <w:lsdException w:name="Grid Table 7 Colorful Accent 6" w:uiPriority="52"/>
-    <w:lsdException w:name="List Table 1 Light" w:uiPriority="46"/>
-    <w:lsdException w:name="List Table 2" w:uiPriority="47"/>
-    <w:lsdException w:name="List Table 3" w:uiPriority="48"/>
-    <w:lsdException w:name="List Table 4" w:uiPriority="49"/>
-    <w:lsdException w:name="List Table 5 Dark" w:uiPriority="50"/>
-    <w:lsdException w:name="List Table 6 Colorful" w:uiPriority="51"/>
-    <w:lsdException w:name="List Table 7 Colorful" w:uiPriority="52"/>
-    <w:lsdException w:name="List Table 1 Light Accent 1" w:uiPriority="46"/>
-    <w:lsdException w:name="List Table 2 Accent 1" w:uiPriority="47"/>
-    <w:lsdException w:name="List Table 3 Accent 1" w:uiPriority="48"/>
-    <w:lsdException w:name="List Table 4 Accent 1" w:uiPriority="49"/>
-    <w:lsdException w:name="List Table 5 Dark Accent 1" w:uiPriority="50"/>
-    <w:lsdException w:name="List Table 6 Colorful Accent 1" w:uiPriority="51"/>
-    <w:lsdException w:name="List Table 7 Colorful Accent 1" w:uiPriority="52"/>
-    <w:lsdException w:name="List Table 1 Light Accent 2" w:uiPriority="46"/>
-    <w:lsdException w:name="List Table 2 Accent 2" w:uiPriority="47"/>
-    <w:lsdException w:name="List Table 3 Accent 2" w:uiPriority="48"/>
-    <w:lsdException w:name="List Table 4 Accent 2" w:uiPriority="49"/>
-    <w:lsdException w:name="List Table 5 Dark Accent 2" w:uiPriority="50"/>
-    <w:lsdException w:name="List Table 6 Colorful Accent 2" w:uiPriority="51"/>
-    <w:lsdException w:name="List Table 7 Colorful Accent 2" w:uiPriority="52"/>
-    <w:lsdException w:name="List Table 1 Light Accent 3" w:uiPriority="46"/>
-    <w:lsdException w:name="List Table 2 Accent 3" w:uiPriority="47"/>
-    <w:lsdException w:name="List Table 3 Accent 3" w:uiPriority="48"/>
-    <w:lsdException w:name="List Table 4 Accent 3" w:uiPriority="49"/>
-    <w:lsdException w:name="List Table 5 Dark Accent 3" w:uiPriority="50"/>
-    <w:lsdException w:name="List Table 6 Colorful Accent 3" w:uiPriority="51"/>
-    <w:lsdException w:name="List Table 7 Colorful Accent 3" w:uiPriority="52"/>
-    <w:lsdException w:name="List Table 1 Light Accent 4" w:uiPriority="46"/>
-    <w:lsdException w:name="List Table 2 Accent 4" w:uiPriority="47"/>
-    <w:lsdException w:name="List Table 3 Accent 4" w:uiPriority="48"/>
-    <w:lsdException w:name="List Table 4 Accent 4" w:uiPriority="49"/>
-    <w:lsdException w:name="List Table 5 Dark Accent 4" w:uiPriority="50"/>
-    <w:lsdException w:name="List Table 6 Colorful Accent 4" w:uiPriority="51"/>
-    <w:lsdException w:name="List Table 7 Colorful Accent 4" w:uiPriority="52"/>
-    <w:lsdException w:name="List Table 1 Light Accent 5" w:uiPriority="46"/>
-    <w:lsdException w:name="List Table 2 Accent 5" w:uiPriority="47"/>
-    <w:lsdException w:name="List Table 3 Accent 5" w:uiPriority="48"/>
-    <w:lsdException w:name="List Table 4 Accent 5" w:uiPriority="49"/>
-    <w:lsdException w:name="List Table 5 Dark Accent 5" w:uiPriority="50"/>
-    <w:lsdException w:name="List Table 6 Colorful Accent 5" w:uiPriority="51"/>
-    <w:lsdException w:name="List Table 7 Colorful Accent 5" w:uiPriority="52"/>
-    <w:lsdException w:name="List Table 1 Light Accent 6" w:uiPriority="46"/>
-    <w:lsdException w:name="List Table 2 Accent 6" w:uiPriority="47"/>
-    <w:lsdException w:name="List Table 3 Accent 6" w:uiPriority="48"/>
-    <w:lsdException w:name="List Table 4 Accent 6" w:uiPriority="49"/>
-    <w:lsdException w:name="List Table 5 Dark Accent 6" w:uiPriority="50"/>
-    <w:lsdException w:name="List Table 6 Colorful Accent 6" w:uiPriority="51"/>
-    <w:lsdException w:name="List Table 7 Colorful Accent 6" w:uiPriority="52"/>
-  </w:latentStyles>
-  <w:style w:type="paragraph" w:default="1" w:styleId="Normal">
-    <w:name w:val="Normal"/>
-    <w:qFormat/>
-  </w:style>
-  <w:style w:type="character" w:default="1" w:styleId="DefaultParagraphFont">
-    <w:name w:val="Default Paragraph Font"/>
-    <w:uiPriority w:val="1"/>
-    <w:semiHidden/>
-    <w:unhideWhenUsed/>
-  </w:style>
-  <w:style w:type="table" w:default="1" w:styleId="TableNormal">
-    <w:name w:val="Normal Table"/>
-    <w:uiPriority w:val="99"/>
-    <w:semiHidden/>
-    <w:unhideWhenUsed/>
-    <w:tblPr>
-      <w:tblInd w:w="0" w:type="dxa"/>
-      <w:tblCellMar>
-        <w:top w:w="0" w:type="dxa"/>
-        <w:left w:w="108" w:type="dxa"/>
-        <w:bottom w:w="0" w:type="dxa"/>
-        <w:right w:w="108" w:type="dxa"/>
-      </w:tblCellMar>
-    </w:tblPr>
-  </w:style>
-  <w:style w:type="numbering" w:default="1" w:styleId="NoList">
-    <w:name w:val="No List"/>
-    <w:uiPriority w:val="99"/>
-    <w:semiHidden/>
-    <w:unhideWhenUsed/>
-  </w:style>
-  <w:style w:type="paragraph" w:customStyle="1" w:styleId="42FC0B119919456383340D5882D28B41">
-    <w:name w:val="42FC0B119919456383340D5882D28B41"/>
-    <w:rsid w:val="00A25261"/>
-  </w:style>
-  <w:style w:type="paragraph" w:customStyle="1" w:styleId="A87562CB6CE24A39B5D436BE2E59BA07">
-    <w:name w:val="A87562CB6CE24A39B5D436BE2E59BA07"/>
-    <w:rsid w:val="00A25261"/>
-  </w:style>
-  <w:style w:type="paragraph" w:customStyle="1" w:styleId="B115467DB7F0487BA5A8680D6B287CA9">
-    <w:name w:val="B115467DB7F0487BA5A8680D6B287CA9"/>
-    <w:rsid w:val="00A25261"/>
-  </w:style>
-</w:styles>
-</file>
-
-<file path=word/glossary/webSettings.xml><?xml version="1.0" encoding="utf-8"?>
-<w:webSettings xmlns:mc="http://schemas.openxmlformats.org/markup-compatibility/2006" xmlns:r="http://schemas.openxmlformats.org/officeDocument/2006/relationships" xmlns:w="http://schemas.openxmlformats.org/wordprocessingml/2006/main" xmlns:w14="http://schemas.microsoft.com/office/word/2010/wordml" xmlns:w15="http://schemas.microsoft.com/office/word/2012/wordml" mc:Ignorable="w14 w15">
-  <w:optimizeForBrowser/>
-  <w:allowPNG/>
-</w:webSettings>
-</file>
-
 <file path=word/theme/theme1.xml><?xml version="1.0" encoding="utf-8"?>
 <a:theme xmlns:a="http://schemas.openxmlformats.org/drawingml/2006/main" name="Kantoorthema">
   <a:themeElements>
@@ -4284,7 +3732,7 @@
 </file>
 
 <file path=customXml/itemProps2.xml><?xml version="1.0" encoding="utf-8"?>
-<ds:datastoreItem xmlns:ds="http://schemas.openxmlformats.org/officeDocument/2006/customXml" ds:itemID="{4740C406-4633-4DAD-B003-2424D5376920}">
+<ds:datastoreItem xmlns:ds="http://schemas.openxmlformats.org/officeDocument/2006/customXml" ds:itemID="{5F034D7E-7B4A-4E26-AEF8-96652C5E014D}">
   <ds:schemaRefs>
     <ds:schemaRef ds:uri="http://schemas.openxmlformats.org/officeDocument/2006/bibliography"/>
   </ds:schemaRefs>

</xml_diff>

<commit_message>
lijst van test tools geupdatet. ook de Hyper-V beschreven
</commit_message>
<xml_diff>
--- a/Documentatie/Kerntaak-2/2.5.10_Lijst-van-test-tools/2017-05-31_Lijst-van-test-tools_V0.3.docx
+++ b/Documentatie/Kerntaak-2/2.5.10_Lijst-van-test-tools/2017-05-31_Lijst-van-test-tools_V0.3.docx
@@ -104,9 +104,6 @@
                                   <w:br/>
                                 </w:r>
                                 <w:r>
-                                  <w:rPr>
-                                    <w:lang w:val="en-US"/>
-                                  </w:rPr>
                                   <w:t>Klas</w:t>
                                 </w:r>
                                 <w:r>
@@ -122,9 +119,6 @@
                                   <w:br/>
                                 </w:r>
                                 <w:r>
-                                  <w:rPr>
-                                    <w:lang w:val="en-US"/>
-                                  </w:rPr>
                                   <w:t>Examencasus</w:t>
                                 </w:r>
                                 <w:r>
@@ -806,7 +800,12 @@
             <w:pStyle w:val="TOCHeading"/>
           </w:pPr>
           <w:r>
-            <w:t>Table of Contents</w:t>
+            <w:t xml:space="preserve">Table of </w:t>
+          </w:r>
+          <w:bookmarkStart w:id="0" w:name="_GoBack"/>
+          <w:bookmarkEnd w:id="0"/>
+          <w:r>
+            <w:t>Contents</w:t>
           </w:r>
         </w:p>
         <w:p>
@@ -830,7 +829,7 @@
           <w:r>
             <w:fldChar w:fldCharType="separate"/>
           </w:r>
-          <w:hyperlink w:anchor="_Toc484077087" w:history="1">
+          <w:hyperlink w:anchor="_Toc484383694" w:history="1">
             <w:r>
               <w:rPr>
                 <w:rStyle w:val="Hyperlink"/>
@@ -857,7 +856,7 @@
                 <w:noProof/>
                 <w:webHidden/>
               </w:rPr>
-              <w:instrText xml:space="preserve"> PAGEREF _Toc484077087 \h </w:instrText>
+              <w:instrText xml:space="preserve"> PAGEREF _Toc484383694 \h </w:instrText>
             </w:r>
             <w:r>
               <w:rPr>
@@ -900,7 +899,7 @@
               <w:lang w:val="nl-NL" w:eastAsia="nl-NL"/>
             </w:rPr>
           </w:pPr>
-          <w:hyperlink w:anchor="_Toc484077088" w:history="1">
+          <w:hyperlink w:anchor="_Toc484383695" w:history="1">
             <w:r>
               <w:rPr>
                 <w:rStyle w:val="Hyperlink"/>
@@ -927,7 +926,7 @@
                 <w:noProof/>
                 <w:webHidden/>
               </w:rPr>
-              <w:instrText xml:space="preserve"> PAGEREF _Toc484077088 \h </w:instrText>
+              <w:instrText xml:space="preserve"> PAGEREF _Toc484383695 \h </w:instrText>
             </w:r>
             <w:r>
               <w:rPr>
@@ -970,7 +969,7 @@
               <w:lang w:val="nl-NL" w:eastAsia="nl-NL"/>
             </w:rPr>
           </w:pPr>
-          <w:hyperlink w:anchor="_Toc484077089" w:history="1">
+          <w:hyperlink w:anchor="_Toc484383696" w:history="1">
             <w:r>
               <w:rPr>
                 <w:rStyle w:val="Hyperlink"/>
@@ -997,7 +996,7 @@
                 <w:noProof/>
                 <w:webHidden/>
               </w:rPr>
-              <w:instrText xml:space="preserve"> PAGEREF _Toc484077089 \h </w:instrText>
+              <w:instrText xml:space="preserve"> PAGEREF _Toc484383696 \h </w:instrText>
             </w:r>
             <w:r>
               <w:rPr>
@@ -1040,7 +1039,7 @@
               <w:lang w:val="nl-NL" w:eastAsia="nl-NL"/>
             </w:rPr>
           </w:pPr>
-          <w:hyperlink w:anchor="_Toc484077090" w:history="1">
+          <w:hyperlink w:anchor="_Toc484383697" w:history="1">
             <w:r>
               <w:rPr>
                 <w:rStyle w:val="Hyperlink"/>
@@ -1067,7 +1066,7 @@
                 <w:noProof/>
                 <w:webHidden/>
               </w:rPr>
-              <w:instrText xml:space="preserve"> PAGEREF _Toc484077090 \h </w:instrText>
+              <w:instrText xml:space="preserve"> PAGEREF _Toc484383697 \h </w:instrText>
             </w:r>
             <w:r>
               <w:rPr>
@@ -1110,7 +1109,7 @@
               <w:lang w:val="nl-NL" w:eastAsia="nl-NL"/>
             </w:rPr>
           </w:pPr>
-          <w:hyperlink w:anchor="_Toc484077091" w:history="1">
+          <w:hyperlink w:anchor="_Toc484383698" w:history="1">
             <w:r>
               <w:rPr>
                 <w:rStyle w:val="Hyperlink"/>
@@ -1137,7 +1136,7 @@
                 <w:noProof/>
                 <w:webHidden/>
               </w:rPr>
-              <w:instrText xml:space="preserve"> PAGEREF _Toc484077091 \h </w:instrText>
+              <w:instrText xml:space="preserve"> PAGEREF _Toc484383698 \h </w:instrText>
             </w:r>
             <w:r>
               <w:rPr>
@@ -1180,13 +1179,13 @@
               <w:lang w:val="nl-NL" w:eastAsia="nl-NL"/>
             </w:rPr>
           </w:pPr>
-          <w:hyperlink w:anchor="_Toc484077092" w:history="1">
+          <w:hyperlink w:anchor="_Toc484383699" w:history="1">
             <w:r>
               <w:rPr>
                 <w:rStyle w:val="Hyperlink"/>
                 <w:noProof/>
               </w:rPr>
-              <w:t>Test tool 2</w:t>
+              <w:t>Visual Studio Errorlist</w:t>
             </w:r>
             <w:r>
               <w:rPr>
@@ -1207,7 +1206,7 @@
                 <w:noProof/>
                 <w:webHidden/>
               </w:rPr>
-              <w:instrText xml:space="preserve"> PAGEREF _Toc484077092 \h </w:instrText>
+              <w:instrText xml:space="preserve"> PAGEREF _Toc484383699 \h </w:instrText>
             </w:r>
             <w:r>
               <w:rPr>
@@ -1250,13 +1249,13 @@
               <w:lang w:val="nl-NL" w:eastAsia="nl-NL"/>
             </w:rPr>
           </w:pPr>
-          <w:hyperlink w:anchor="_Toc484077093" w:history="1">
+          <w:hyperlink w:anchor="_Toc484383700" w:history="1">
             <w:r>
               <w:rPr>
                 <w:rStyle w:val="Hyperlink"/>
                 <w:noProof/>
               </w:rPr>
-              <w:t>beschrijving</w:t>
+              <w:t>Beschrijving</w:t>
             </w:r>
             <w:r>
               <w:rPr>
@@ -1277,7 +1276,7 @@
                 <w:noProof/>
                 <w:webHidden/>
               </w:rPr>
-              <w:instrText xml:space="preserve"> PAGEREF _Toc484077093 \h </w:instrText>
+              <w:instrText xml:space="preserve"> PAGEREF _Toc484383700 \h </w:instrText>
             </w:r>
             <w:r>
               <w:rPr>
@@ -1320,7 +1319,7 @@
               <w:lang w:val="nl-NL" w:eastAsia="nl-NL"/>
             </w:rPr>
           </w:pPr>
-          <w:hyperlink w:anchor="_Toc484077094" w:history="1">
+          <w:hyperlink w:anchor="_Toc484383701" w:history="1">
             <w:r>
               <w:rPr>
                 <w:rStyle w:val="Hyperlink"/>
@@ -1347,7 +1346,7 @@
                 <w:noProof/>
                 <w:webHidden/>
               </w:rPr>
-              <w:instrText xml:space="preserve"> PAGEREF _Toc484077094 \h </w:instrText>
+              <w:instrText xml:space="preserve"> PAGEREF _Toc484383701 \h </w:instrText>
             </w:r>
             <w:r>
               <w:rPr>
@@ -1390,7 +1389,7 @@
               <w:lang w:val="nl-NL" w:eastAsia="nl-NL"/>
             </w:rPr>
           </w:pPr>
-          <w:hyperlink w:anchor="_Toc484077095" w:history="1">
+          <w:hyperlink w:anchor="_Toc484383702" w:history="1">
             <w:r>
               <w:rPr>
                 <w:rStyle w:val="Hyperlink"/>
@@ -1417,7 +1416,7 @@
                 <w:noProof/>
                 <w:webHidden/>
               </w:rPr>
-              <w:instrText xml:space="preserve"> PAGEREF _Toc484077095 \h </w:instrText>
+              <w:instrText xml:space="preserve"> PAGEREF _Toc484383702 \h </w:instrText>
             </w:r>
             <w:r>
               <w:rPr>
@@ -1470,12 +1469,12 @@
       <w:pPr>
         <w:pStyle w:val="Heading1"/>
       </w:pPr>
-      <w:bookmarkStart w:id="0" w:name="_Toc484077087"/>
+      <w:bookmarkStart w:id="1" w:name="_Toc484383694"/>
       <w:r>
         <w:lastRenderedPageBreak/>
         <w:t>Inleiding</w:t>
       </w:r>
-      <w:bookmarkEnd w:id="0"/>
+      <w:bookmarkEnd w:id="1"/>
     </w:p>
     <w:p>
       <w:r>
@@ -1495,7 +1494,7 @@
           <w:lang w:val="en-US"/>
         </w:rPr>
       </w:pPr>
-      <w:bookmarkStart w:id="1" w:name="_Toc484077088"/>
+      <w:bookmarkStart w:id="2" w:name="_Toc484383695"/>
       <w:r>
         <w:rPr>
           <w:lang w:val="en-US"/>
@@ -1503,7 +1502,7 @@
         <w:lastRenderedPageBreak/>
         <w:t>Test tools</w:t>
       </w:r>
-      <w:bookmarkEnd w:id="1"/>
+      <w:bookmarkEnd w:id="2"/>
     </w:p>
     <w:p>
       <w:pPr>
@@ -1512,14 +1511,14 @@
           <w:lang w:val="en-US"/>
         </w:rPr>
       </w:pPr>
-      <w:bookmarkStart w:id="2" w:name="_Toc484077089"/>
+      <w:bookmarkStart w:id="3" w:name="_Toc484383696"/>
       <w:r>
         <w:rPr>
           <w:lang w:val="en-US"/>
         </w:rPr>
         <w:t>Microsoft emulator – Windows 10.0.15063.137</w:t>
       </w:r>
-      <w:bookmarkEnd w:id="2"/>
+      <w:bookmarkEnd w:id="3"/>
       <w:r>
         <w:rPr>
           <w:lang w:val="en-US"/>
@@ -1531,14 +1530,14 @@
       <w:pPr>
         <w:pStyle w:val="Heading3"/>
       </w:pPr>
-      <w:bookmarkStart w:id="3" w:name="_Toc484077090"/>
+      <w:bookmarkStart w:id="4" w:name="_Toc484383697"/>
       <w:r>
         <w:t>B</w:t>
       </w:r>
       <w:r>
         <w:t>eschrijving</w:t>
       </w:r>
-      <w:bookmarkEnd w:id="3"/>
+      <w:bookmarkEnd w:id="4"/>
     </w:p>
     <w:p>
       <w:r>
@@ -1578,14 +1577,8 @@
     <w:p>
       <w:pPr>
         <w:pStyle w:val="Heading4"/>
-        <w:rPr>
-          <w:lang w:val="en-US"/>
-        </w:rPr>
       </w:pPr>
       <w:r>
-        <w:rPr>
-          <w:lang w:val="en-US"/>
-        </w:rPr>
         <w:t>Mobile Emulator 10.0.15063.0 – WVGA – 4 inch – 1GB</w:t>
       </w:r>
     </w:p>
@@ -1651,11 +1644,11 @@
       <w:pPr>
         <w:pStyle w:val="Heading3"/>
       </w:pPr>
-      <w:bookmarkStart w:id="4" w:name="_Toc484077091"/>
+      <w:bookmarkStart w:id="5" w:name="_Toc484383698"/>
       <w:r>
         <w:t>Verslag</w:t>
       </w:r>
-      <w:bookmarkEnd w:id="4"/>
+      <w:bookmarkEnd w:id="5"/>
     </w:p>
     <w:p>
       <w:pPr>
@@ -1735,27 +1728,34 @@
         <w:t>toegevoegd is kunnen we de emulator wel starten. Nu kunnen we de applicatie testen op zijn functies.</w:t>
       </w:r>
     </w:p>
+    <w:p>
+      <w:r>
+        <w:t>Er is een probleem opgetreden met de emulator in combinatie met Windows 10 pro. Zodra je de emulator wilt gebruiken heb je de Hyper-V nodig. Als de Hyper-V geactiveerd is kan je geen tweede scherm aansluiten omdat de emulator draait als tweede scherm.</w:t>
+      </w:r>
+    </w:p>
     <w:p/>
     <w:p>
       <w:pPr>
         <w:pStyle w:val="Heading2"/>
       </w:pPr>
+      <w:bookmarkStart w:id="6" w:name="_Toc484383699"/>
       <w:r>
         <w:t>Visual Studio Errorlist</w:t>
       </w:r>
+      <w:bookmarkEnd w:id="6"/>
     </w:p>
     <w:p>
       <w:pPr>
         <w:pStyle w:val="Heading3"/>
       </w:pPr>
-      <w:bookmarkStart w:id="5" w:name="_Toc484077093"/>
+      <w:bookmarkStart w:id="7" w:name="_Toc484383700"/>
       <w:r>
         <w:t>B</w:t>
       </w:r>
       <w:r>
         <w:t>eschrijving</w:t>
       </w:r>
-      <w:bookmarkEnd w:id="5"/>
+      <w:bookmarkEnd w:id="7"/>
     </w:p>
     <w:p>
       <w:pPr>
@@ -1786,11 +1786,11 @@
       <w:pPr>
         <w:pStyle w:val="Heading3"/>
       </w:pPr>
-      <w:bookmarkStart w:id="6" w:name="_Toc484077094"/>
+      <w:bookmarkStart w:id="8" w:name="_Toc484383701"/>
       <w:r>
         <w:t>Verslag</w:t>
       </w:r>
-      <w:bookmarkEnd w:id="6"/>
+      <w:bookmarkEnd w:id="8"/>
     </w:p>
     <w:p>
       <w:pPr>
@@ -1805,7 +1805,15 @@
     </w:p>
     <w:p>
       <w:r>
-        <w:t>De Visual Studio Errorlist zit bij de Visual Studio. Het kan zijn dat deze nog niet getoond wordt. Dan navigeer je naar “View” en dan naar Errorlist. Ook is het mogelijk om te activeren door “Crtl+/, E” te gebruiken.</w:t>
+        <w:t>De Visual Studio Errorlist zit bij de Visual Studio. Het kan zijn dat deze nog niet getoond wordt. Dan navigeer je naar “View” en dan naar Errorlist. Ook is het mogelijk om te activeren door “</w:t>
+      </w:r>
+      <w:proofErr w:type="spellStart"/>
+      <w:r>
+        <w:t>Crtl</w:t>
+      </w:r>
+      <w:proofErr w:type="spellEnd"/>
+      <w:r>
+        <w:t>+/, E” te gebruiken.</w:t>
       </w:r>
     </w:p>
     <w:p>
@@ -1826,7 +1834,23 @@
     </w:p>
     <w:p>
       <w:r>
-        <w:t>Wij verwachten dat de “Intellisense” een “warning” of een “error” geeft als wij een typ fout maken.</w:t>
+        <w:t>Wij verwachten dat de “</w:t>
+      </w:r>
+      <w:proofErr w:type="spellStart"/>
+      <w:r>
+        <w:t>Intellisense</w:t>
+      </w:r>
+      <w:proofErr w:type="spellEnd"/>
+      <w:r>
+        <w:t>” een “</w:t>
+      </w:r>
+      <w:proofErr w:type="spellStart"/>
+      <w:r>
+        <w:t>warning</w:t>
+      </w:r>
+      <w:proofErr w:type="spellEnd"/>
+      <w:r>
+        <w:t>” of een “error” geeft als wij een typ fout maken.</w:t>
       </w:r>
     </w:p>
     <w:p/>
@@ -1840,10 +1864,28 @@
     </w:p>
     <w:p>
       <w:r>
-        <w:t>Tijdens het opstarten van Visual Studio start Intellisense ook gelijk en geeft gelijk een fout aan. Na dat we deze fout opgelost hebben kunnen we de applicatie starten.</w:t>
-      </w:r>
-      <w:bookmarkStart w:id="7" w:name="_GoBack"/>
-      <w:bookmarkEnd w:id="7"/>
+        <w:t xml:space="preserve">Tijdens het opstarten van Visual Studio start </w:t>
+      </w:r>
+      <w:proofErr w:type="spellStart"/>
+      <w:r>
+        <w:t>Intellisense</w:t>
+      </w:r>
+      <w:proofErr w:type="spellEnd"/>
+      <w:r>
+        <w:t xml:space="preserve"> ook gelijk en gee</w:t>
+      </w:r>
+      <w:r>
+        <w:t>ft gelijk een fout aan. Na dat</w:t>
+      </w:r>
+      <w:r>
+        <w:t xml:space="preserve"> deze fout opgelost </w:t>
+      </w:r>
+      <w:r>
+        <w:t xml:space="preserve">is </w:t>
+      </w:r>
+      <w:r>
+        <w:t>kunnen we de applicatie starten.</w:t>
+      </w:r>
     </w:p>
     <w:p/>
     <w:p>
@@ -1863,12 +1905,12 @@
       <w:pPr>
         <w:pStyle w:val="Heading1"/>
       </w:pPr>
-      <w:bookmarkStart w:id="8" w:name="_Toc484077095"/>
+      <w:bookmarkStart w:id="9" w:name="_Toc484383702"/>
       <w:r>
         <w:lastRenderedPageBreak/>
         <w:t>Revisie</w:t>
       </w:r>
-      <w:bookmarkEnd w:id="8"/>
+      <w:bookmarkEnd w:id="9"/>
     </w:p>
     <w:p>
       <w:r>
@@ -2454,7 +2496,7 @@
           <w:rPr>
             <w:noProof/>
           </w:rPr>
-          <w:t>5</w:t>
+          <w:t>1</w:t>
         </w:r>
         <w:r>
           <w:fldChar w:fldCharType="end"/>
@@ -3732,7 +3774,7 @@
 </file>
 
 <file path=customXml/itemProps2.xml><?xml version="1.0" encoding="utf-8"?>
-<ds:datastoreItem xmlns:ds="http://schemas.openxmlformats.org/officeDocument/2006/customXml" ds:itemID="{5F034D7E-7B4A-4E26-AEF8-96652C5E014D}">
+<ds:datastoreItem xmlns:ds="http://schemas.openxmlformats.org/officeDocument/2006/customXml" ds:itemID="{A6FEC1E1-3557-4C93-A3B4-EA08FEC56F58}">
   <ds:schemaRefs>
     <ds:schemaRef ds:uri="http://schemas.openxmlformats.org/officeDocument/2006/bibliography"/>
   </ds:schemaRefs>

</xml_diff>